<commit_message>
updated resumes added masters
</commit_message>
<xml_diff>
--- a/long_resume.docx
+++ b/long_resume.docx
@@ -180,6 +180,245 @@
           <w:sz w:val="22"/>
           <w:szCs w:val="22"/>
         </w:rPr>
+        <w:t>HARVARD UNIVERSITY</w:t>
+      </w:r>
+      <w:r>
+        <w:rPr>
+          <w:b/>
+          <w:sz w:val="22"/>
+          <w:szCs w:val="22"/>
+        </w:rPr>
+        <w:tab/>
+      </w:r>
+      <w:r>
+        <w:rPr>
+          <w:b/>
+          <w:sz w:val="22"/>
+          <w:szCs w:val="22"/>
+        </w:rPr>
+        <w:tab/>
+      </w:r>
+      <w:r>
+        <w:rPr>
+          <w:b/>
+          <w:sz w:val="22"/>
+          <w:szCs w:val="22"/>
+        </w:rPr>
+        <w:tab/>
+      </w:r>
+      <w:r>
+        <w:rPr>
+          <w:b/>
+          <w:sz w:val="22"/>
+          <w:szCs w:val="22"/>
+        </w:rPr>
+        <w:tab/>
+        <w:t xml:space="preserve">                                                                 </w:t>
+      </w:r>
+      <w:r>
+        <w:rPr>
+          <w:sz w:val="22"/>
+          <w:szCs w:val="22"/>
+        </w:rPr>
+        <w:t>Cambridge, MA</w:t>
+      </w:r>
+    </w:p>
+    <w:p>
+      <w:pPr>
+        <w:ind w:left="-180"/>
+        <w:rPr>
+          <w:sz w:val="22"/>
+          <w:szCs w:val="22"/>
+        </w:rPr>
+      </w:pPr>
+      <w:r>
+        <w:rPr>
+          <w:sz w:val="22"/>
+          <w:szCs w:val="22"/>
+        </w:rPr>
+        <w:t>S</w:t>
+      </w:r>
+      <w:r>
+        <w:rPr>
+          <w:sz w:val="22"/>
+          <w:szCs w:val="22"/>
+        </w:rPr>
+        <w:t>.</w:t>
+      </w:r>
+      <w:r>
+        <w:rPr>
+          <w:sz w:val="22"/>
+          <w:szCs w:val="22"/>
+        </w:rPr>
+        <w:t>M</w:t>
+      </w:r>
+      <w:r>
+        <w:rPr>
+          <w:sz w:val="22"/>
+          <w:szCs w:val="22"/>
+        </w:rPr>
+        <w:t xml:space="preserve">, </w:t>
+      </w:r>
+      <w:r>
+        <w:rPr>
+          <w:sz w:val="22"/>
+          <w:szCs w:val="22"/>
+        </w:rPr>
+        <w:t>Computational Science &amp; Engineering</w:t>
+      </w:r>
+      <w:r>
+        <w:rPr>
+          <w:sz w:val="22"/>
+          <w:szCs w:val="22"/>
+        </w:rPr>
+        <w:tab/>
+      </w:r>
+      <w:r>
+        <w:rPr>
+          <w:sz w:val="22"/>
+          <w:szCs w:val="22"/>
+        </w:rPr>
+        <w:tab/>
+      </w:r>
+      <w:r>
+        <w:rPr>
+          <w:sz w:val="22"/>
+          <w:szCs w:val="22"/>
+        </w:rPr>
+        <w:tab/>
+      </w:r>
+      <w:r>
+        <w:rPr>
+          <w:sz w:val="22"/>
+          <w:szCs w:val="22"/>
+        </w:rPr>
+        <w:tab/>
+      </w:r>
+      <w:r>
+        <w:rPr>
+          <w:sz w:val="22"/>
+          <w:szCs w:val="22"/>
+        </w:rPr>
+        <w:tab/>
+        <w:t xml:space="preserve">           </w:t>
+      </w:r>
+      <w:r>
+        <w:rPr>
+          <w:sz w:val="22"/>
+          <w:szCs w:val="22"/>
+        </w:rPr>
+        <w:t xml:space="preserve">                         May 2023</w:t>
+      </w:r>
+    </w:p>
+    <w:p>
+      <w:pPr>
+        <w:ind w:left="-180"/>
+        <w:rPr>
+          <w:sz w:val="22"/>
+          <w:szCs w:val="22"/>
+        </w:rPr>
+      </w:pPr>
+      <w:r>
+        <w:rPr>
+          <w:sz w:val="22"/>
+          <w:szCs w:val="22"/>
+        </w:rPr>
+        <w:t>GPA: 4.0/4.0</w:t>
+      </w:r>
+    </w:p>
+    <w:p>
+      <w:pPr>
+        <w:ind w:left="-180"/>
+        <w:rPr>
+          <w:sz w:val="22"/>
+          <w:szCs w:val="22"/>
+        </w:rPr>
+      </w:pPr>
+      <w:r>
+        <w:rPr>
+          <w:sz w:val="22"/>
+          <w:szCs w:val="22"/>
+          <w:u w:val="single"/>
+        </w:rPr>
+        <w:t xml:space="preserve">Relevant </w:t>
+      </w:r>
+      <w:r>
+        <w:rPr>
+          <w:sz w:val="22"/>
+          <w:szCs w:val="22"/>
+          <w:u w:val="single"/>
+        </w:rPr>
+        <w:t>Coursework:</w:t>
+      </w:r>
+      <w:r>
+        <w:rPr>
+          <w:sz w:val="22"/>
+          <w:szCs w:val="22"/>
+        </w:rPr>
+        <w:t xml:space="preserve"> </w:t>
+      </w:r>
+      <w:r>
+        <w:rPr>
+          <w:sz w:val="22"/>
+          <w:szCs w:val="22"/>
+        </w:rPr>
+        <w:t xml:space="preserve">Machine learning, complex and </w:t>
+      </w:r>
+      <w:proofErr w:type="spellStart"/>
+      <w:r>
+        <w:rPr>
+          <w:sz w:val="22"/>
+          <w:szCs w:val="22"/>
+        </w:rPr>
+        <w:t>fourier</w:t>
+      </w:r>
+      <w:proofErr w:type="spellEnd"/>
+      <w:r>
+        <w:rPr>
+          <w:sz w:val="22"/>
+          <w:szCs w:val="22"/>
+        </w:rPr>
+        <w:t xml:space="preserve"> analysis, </w:t>
+      </w:r>
+      <w:r>
+        <w:rPr>
+          <w:sz w:val="22"/>
+          <w:szCs w:val="22"/>
+        </w:rPr>
+        <w:t>stochastic processes</w:t>
+      </w:r>
+      <w:r>
+        <w:rPr>
+          <w:sz w:val="22"/>
+          <w:szCs w:val="22"/>
+        </w:rPr>
+        <w:t>.</w:t>
+      </w:r>
+    </w:p>
+    <w:p>
+      <w:pPr>
+        <w:ind w:left="-180"/>
+        <w:rPr>
+          <w:b/>
+          <w:sz w:val="22"/>
+          <w:szCs w:val="22"/>
+        </w:rPr>
+      </w:pPr>
+    </w:p>
+    <w:p>
+      <w:pPr>
+        <w:ind w:left="-180"/>
+        <w:rPr>
+          <w:sz w:val="22"/>
+          <w:szCs w:val="22"/>
+        </w:rPr>
+      </w:pPr>
+      <w:r>
+        <w:rPr>
+          <w:b/>
+          <w:sz w:val="22"/>
+          <w:szCs w:val="22"/>
+        </w:rPr>
         <w:t>HARVARD UNIVE</w:t>
       </w:r>
       <w:r>
@@ -391,7 +630,21 @@
           <w:sz w:val="22"/>
           <w:szCs w:val="22"/>
         </w:rPr>
-        <w:t>Overall GPA: 3.74/Concentration GPA: 3.96</w:t>
+        <w:t>GPA</w:t>
+      </w:r>
+      <w:r>
+        <w:rPr>
+          <w:sz w:val="22"/>
+          <w:szCs w:val="22"/>
+        </w:rPr>
+        <w:t xml:space="preserve">: </w:t>
+      </w:r>
+      <w:r>
+        <w:rPr>
+          <w:sz w:val="22"/>
+          <w:szCs w:val="22"/>
+        </w:rPr>
+        <w:t>3.8/4.0</w:t>
       </w:r>
     </w:p>
     <w:p>
@@ -430,7 +683,35 @@
           <w:sz w:val="22"/>
           <w:szCs w:val="22"/>
         </w:rPr>
-        <w:t>Machine learning, natural language processing, algorithms and data structures, theory of computation, complex and real analysis, probability and inference, stochastic processes, programming languages.</w:t>
+        <w:t xml:space="preserve">Multivariable calculus, linear algebra, real analysis, </w:t>
+      </w:r>
+      <w:r>
+        <w:rPr>
+          <w:sz w:val="22"/>
+          <w:szCs w:val="22"/>
+        </w:rPr>
+        <w:t xml:space="preserve">dynamical systems, </w:t>
+      </w:r>
+      <w:r>
+        <w:rPr>
+          <w:sz w:val="22"/>
+          <w:szCs w:val="22"/>
+        </w:rPr>
+        <w:t>natural language processing, algorithms</w:t>
+      </w:r>
+      <w:r>
+        <w:rPr>
+          <w:sz w:val="22"/>
+          <w:szCs w:val="22"/>
+        </w:rPr>
+        <w:t>,</w:t>
+      </w:r>
+      <w:r>
+        <w:rPr>
+          <w:sz w:val="22"/>
+          <w:szCs w:val="22"/>
+        </w:rPr>
+        <w:t xml:space="preserve"> data structures, theory of computation, probability and inference, programming languages.</w:t>
       </w:r>
     </w:p>
     <w:p>
@@ -518,6 +799,36 @@
           <w:szCs w:val="22"/>
         </w:rPr>
       </w:pPr>
+      <w:r>
+        <w:rPr>
+          <w:sz w:val="22"/>
+          <w:szCs w:val="22"/>
+        </w:rPr>
+        <w:t>GPA</w:t>
+      </w:r>
+      <w:r>
+        <w:rPr>
+          <w:sz w:val="22"/>
+          <w:szCs w:val="22"/>
+        </w:rPr>
+        <w:t>:</w:t>
+      </w:r>
+      <w:r>
+        <w:rPr>
+          <w:sz w:val="22"/>
+          <w:szCs w:val="22"/>
+        </w:rPr>
+        <w:t xml:space="preserve"> 3.9/4.0</w:t>
+      </w:r>
+    </w:p>
+    <w:p>
+      <w:pPr>
+        <w:ind w:left="-180"/>
+        <w:rPr>
+          <w:sz w:val="22"/>
+          <w:szCs w:val="22"/>
+        </w:rPr>
+      </w:pPr>
       <w:proofErr w:type="spellStart"/>
       <w:r>
         <w:rPr>
@@ -591,14 +902,7 @@
           <w:sz w:val="22"/>
           <w:szCs w:val="22"/>
         </w:rPr>
-        <w:t xml:space="preserve"> June 2019 Overall GPA: 3.9</w:t>
-      </w:r>
-      <w:r>
-        <w:rPr>
-          <w:sz w:val="22"/>
-          <w:szCs w:val="22"/>
-        </w:rPr>
-        <w:t>0</w:t>
+        <w:t xml:space="preserve"> June 2019 </w:t>
       </w:r>
     </w:p>
     <w:p>
@@ -803,7 +1107,14 @@
           <w:sz w:val="22"/>
           <w:szCs w:val="22"/>
         </w:rPr>
-        <w:t xml:space="preserve">       May</w:t>
+        <w:t xml:space="preserve">       </w:t>
+      </w:r>
+      <w:r>
+        <w:rPr>
+          <w:sz w:val="22"/>
+          <w:szCs w:val="22"/>
+        </w:rPr>
+        <w:t>June</w:t>
       </w:r>
       <w:r>
         <w:rPr>
@@ -1814,249 +2125,6 @@
           <w:szCs w:val="22"/>
         </w:rPr>
       </w:pPr>
-      <w:r>
-        <w:rPr>
-          <w:b/>
-          <w:color w:val="000000" w:themeColor="text1"/>
-          <w:sz w:val="22"/>
-          <w:szCs w:val="22"/>
-        </w:rPr>
-        <w:t>SKILLS</w:t>
-      </w:r>
-    </w:p>
-    <w:p>
-      <w:pPr>
-        <w:ind w:left="-180"/>
-        <w:rPr>
-          <w:bCs/>
-          <w:sz w:val="22"/>
-          <w:szCs w:val="22"/>
-          <w:u w:val="single"/>
-        </w:rPr>
-      </w:pPr>
-    </w:p>
-    <w:p>
-      <w:pPr>
-        <w:ind w:left="-180"/>
-        <w:rPr>
-          <w:sz w:val="22"/>
-          <w:szCs w:val="22"/>
-        </w:rPr>
-      </w:pPr>
-      <w:r>
-        <w:rPr>
-          <w:bCs/>
-          <w:sz w:val="22"/>
-          <w:szCs w:val="22"/>
-          <w:u w:val="single"/>
-        </w:rPr>
-        <w:t>Programming languages:</w:t>
-      </w:r>
-      <w:r>
-        <w:rPr>
-          <w:b/>
-          <w:i/>
-          <w:iCs/>
-          <w:sz w:val="22"/>
-          <w:szCs w:val="22"/>
-        </w:rPr>
-        <w:t xml:space="preserve"> </w:t>
-      </w:r>
-      <w:r>
-        <w:rPr>
-          <w:sz w:val="22"/>
-          <w:szCs w:val="22"/>
-        </w:rPr>
-        <w:t xml:space="preserve">Python, R, SQL, </w:t>
-      </w:r>
-      <w:proofErr w:type="spellStart"/>
-      <w:r>
-        <w:rPr>
-          <w:sz w:val="22"/>
-          <w:szCs w:val="22"/>
-        </w:rPr>
-        <w:t>OCaml</w:t>
-      </w:r>
-      <w:proofErr w:type="spellEnd"/>
-      <w:r>
-        <w:rPr>
-          <w:sz w:val="22"/>
-          <w:szCs w:val="22"/>
-        </w:rPr>
-        <w:t>, LaTeX, JavaScript, HTML/CSS, Swift, Java, C</w:t>
-      </w:r>
-    </w:p>
-    <w:p>
-      <w:pPr>
-        <w:ind w:left="-180"/>
-        <w:rPr>
-          <w:sz w:val="22"/>
-          <w:szCs w:val="22"/>
-        </w:rPr>
-      </w:pPr>
-      <w:r>
-        <w:rPr>
-          <w:bCs/>
-          <w:sz w:val="22"/>
-          <w:szCs w:val="22"/>
-          <w:u w:val="single"/>
-        </w:rPr>
-        <w:t>Libraries:</w:t>
-      </w:r>
-      <w:r>
-        <w:rPr>
-          <w:sz w:val="22"/>
-          <w:szCs w:val="22"/>
-        </w:rPr>
-        <w:t xml:space="preserve"> </w:t>
-      </w:r>
-      <w:proofErr w:type="spellStart"/>
-      <w:r>
-        <w:rPr>
-          <w:sz w:val="22"/>
-          <w:szCs w:val="22"/>
-        </w:rPr>
-        <w:t>Numpy</w:t>
-      </w:r>
-      <w:proofErr w:type="spellEnd"/>
-      <w:r>
-        <w:rPr>
-          <w:sz w:val="22"/>
-          <w:szCs w:val="22"/>
-        </w:rPr>
-        <w:t xml:space="preserve">, Pandas, Matplotlib, </w:t>
-      </w:r>
-      <w:proofErr w:type="spellStart"/>
-      <w:r>
-        <w:rPr>
-          <w:sz w:val="22"/>
-          <w:szCs w:val="22"/>
-        </w:rPr>
-        <w:t>RShiny</w:t>
-      </w:r>
-      <w:proofErr w:type="spellEnd"/>
-      <w:r>
-        <w:rPr>
-          <w:sz w:val="22"/>
-          <w:szCs w:val="22"/>
-        </w:rPr>
-        <w:t xml:space="preserve">, Scikit Learn, </w:t>
-      </w:r>
-      <w:proofErr w:type="spellStart"/>
-      <w:r>
-        <w:rPr>
-          <w:sz w:val="22"/>
-          <w:szCs w:val="22"/>
-        </w:rPr>
-        <w:t>PyTorch</w:t>
-      </w:r>
-      <w:proofErr w:type="spellEnd"/>
-      <w:r>
-        <w:rPr>
-          <w:sz w:val="22"/>
-          <w:szCs w:val="22"/>
-        </w:rPr>
-        <w:t xml:space="preserve">, </w:t>
-      </w:r>
-      <w:proofErr w:type="spellStart"/>
-      <w:r>
-        <w:rPr>
-          <w:sz w:val="22"/>
-          <w:szCs w:val="22"/>
-        </w:rPr>
-        <w:t>TorchText</w:t>
-      </w:r>
-      <w:proofErr w:type="spellEnd"/>
-      <w:r>
-        <w:rPr>
-          <w:sz w:val="22"/>
-          <w:szCs w:val="22"/>
-        </w:rPr>
-        <w:t>, SciPy, Beautiful Soup, D3JS</w:t>
-      </w:r>
-    </w:p>
-    <w:p>
-      <w:pPr>
-        <w:ind w:left="-180"/>
-        <w:rPr>
-          <w:sz w:val="22"/>
-          <w:szCs w:val="22"/>
-        </w:rPr>
-      </w:pPr>
-      <w:r>
-        <w:rPr>
-          <w:bCs/>
-          <w:sz w:val="22"/>
-          <w:szCs w:val="22"/>
-          <w:u w:val="single"/>
-        </w:rPr>
-        <w:t>Skills:</w:t>
-      </w:r>
-      <w:r>
-        <w:rPr>
-          <w:sz w:val="22"/>
-          <w:szCs w:val="22"/>
-        </w:rPr>
-        <w:t xml:space="preserve"> Hypothesis testing, data cleaning, data visualization, data analysis, supervised &amp; unsupervised learning.</w:t>
-      </w:r>
-    </w:p>
-    <w:p>
-      <w:pPr>
-        <w:ind w:left="-180"/>
-        <w:rPr>
-          <w:sz w:val="22"/>
-          <w:szCs w:val="22"/>
-        </w:rPr>
-      </w:pPr>
-      <w:r>
-        <w:rPr>
-          <w:bCs/>
-          <w:sz w:val="22"/>
-          <w:szCs w:val="22"/>
-          <w:u w:val="single"/>
-        </w:rPr>
-        <w:t>Languages:</w:t>
-      </w:r>
-      <w:r>
-        <w:rPr>
-          <w:bCs/>
-          <w:sz w:val="22"/>
-          <w:szCs w:val="22"/>
-        </w:rPr>
-        <w:t xml:space="preserve"> Spanish, English, and French (Fluent); Chinese (Intermediate Proficiency)</w:t>
-      </w:r>
-    </w:p>
-    <w:p>
-      <w:pPr>
-        <w:ind w:left="-180"/>
-        <w:rPr>
-          <w:sz w:val="22"/>
-          <w:szCs w:val="22"/>
-        </w:rPr>
-      </w:pPr>
-      <w:r>
-        <w:rPr>
-          <w:sz w:val="22"/>
-          <w:szCs w:val="22"/>
-          <w:u w:val="single"/>
-        </w:rPr>
-        <w:t>Interests</w:t>
-      </w:r>
-      <w:r>
-        <w:rPr>
-          <w:b/>
-          <w:sz w:val="22"/>
-          <w:szCs w:val="22"/>
-        </w:rPr>
-        <w:t>:</w:t>
-      </w:r>
-      <w:r>
-        <w:rPr>
-          <w:sz w:val="22"/>
-          <w:szCs w:val="22"/>
-        </w:rPr>
-        <w:t xml:space="preserve"> Education, Violin, Piano, Guitar, Sustainability, Latin dance, AI for social good, proofs.</w:t>
-      </w:r>
     </w:p>
     <w:p>
       <w:pPr>
@@ -2066,7 +2134,7 @@
         <w:tabs>
           <w:tab w:val="right" w:pos="10800"/>
         </w:tabs>
-        <w:ind w:left="-180" w:firstLine="180"/>
+        <w:ind w:left="-180"/>
         <w:jc w:val="center"/>
         <w:rPr>
           <w:b/>
@@ -2075,134 +2143,6 @@
           <w:szCs w:val="22"/>
         </w:rPr>
       </w:pPr>
-      <w:r>
-        <w:rPr>
-          <w:b/>
-          <w:color w:val="000000" w:themeColor="text1"/>
-          <w:sz w:val="22"/>
-          <w:szCs w:val="22"/>
-        </w:rPr>
-        <w:lastRenderedPageBreak/>
-        <w:t>MARTÍN REYES HOLGUÍN</w:t>
-      </w:r>
-    </w:p>
-    <w:p>
-      <w:pPr>
-        <w:spacing w:line="288" w:lineRule="auto"/>
-        <w:ind w:hanging="2"/>
-        <w:jc w:val="center"/>
-        <w:rPr>
-          <w:sz w:val="22"/>
-          <w:szCs w:val="22"/>
-        </w:rPr>
-      </w:pPr>
-      <w:r>
-        <w:rPr>
-          <w:sz w:val="22"/>
-          <w:szCs w:val="22"/>
-        </w:rPr>
-        <w:t>355 Leverett Mail C</w:t>
-      </w:r>
-      <w:r>
-        <w:rPr>
-          <w:sz w:val="22"/>
-          <w:szCs w:val="22"/>
-        </w:rPr>
-        <w:t>enter</w:t>
-      </w:r>
-      <w:r>
-        <w:rPr>
-          <w:sz w:val="22"/>
-          <w:szCs w:val="22"/>
-        </w:rPr>
-        <w:t xml:space="preserve">, 28 </w:t>
-      </w:r>
-      <w:proofErr w:type="spellStart"/>
-      <w:r>
-        <w:rPr>
-          <w:sz w:val="22"/>
-          <w:szCs w:val="22"/>
-        </w:rPr>
-        <w:t>DeWolfe</w:t>
-      </w:r>
-      <w:proofErr w:type="spellEnd"/>
-      <w:r>
-        <w:rPr>
-          <w:sz w:val="22"/>
-          <w:szCs w:val="22"/>
-        </w:rPr>
-        <w:t xml:space="preserve"> St</w:t>
-      </w:r>
-      <w:r>
-        <w:rPr>
-          <w:sz w:val="22"/>
-          <w:szCs w:val="22"/>
-        </w:rPr>
-        <w:t>reet</w:t>
-      </w:r>
-      <w:r>
-        <w:rPr>
-          <w:sz w:val="22"/>
-          <w:szCs w:val="22"/>
-        </w:rPr>
-        <w:t xml:space="preserve">, Cambridge, MA, 02138 </w:t>
-      </w:r>
-    </w:p>
-    <w:p>
-      <w:pPr>
-        <w:spacing w:line="288" w:lineRule="auto"/>
-        <w:ind w:hanging="2"/>
-        <w:jc w:val="center"/>
-        <w:rPr>
-          <w:sz w:val="22"/>
-          <w:szCs w:val="22"/>
-        </w:rPr>
-      </w:pPr>
-      <w:r>
-        <w:rPr>
-          <w:sz w:val="22"/>
-          <w:szCs w:val="22"/>
-        </w:rPr>
-        <w:t xml:space="preserve"> (617) 599 6919 • mreyes@college.harvard.edu</w:t>
-      </w:r>
-      <w:r>
-        <w:rPr>
-          <w:sz w:val="22"/>
-          <w:szCs w:val="22"/>
-        </w:rPr>
-        <w:t xml:space="preserve"> </w:t>
-      </w:r>
-      <w:r>
-        <w:rPr>
-          <w:sz w:val="22"/>
-          <w:szCs w:val="22"/>
-        </w:rPr>
-        <w:t>•</w:t>
-      </w:r>
-      <w:r>
-        <w:rPr>
-          <w:color w:val="000000" w:themeColor="text1"/>
-          <w:sz w:val="22"/>
-          <w:szCs w:val="22"/>
-        </w:rPr>
-        <w:t xml:space="preserve"> martinreye</w:t>
-      </w:r>
-      <w:r>
-        <w:rPr>
-          <w:color w:val="000000" w:themeColor="text1"/>
-          <w:sz w:val="22"/>
-          <w:szCs w:val="22"/>
-        </w:rPr>
-        <w:t>s</w:t>
-      </w:r>
-      <w:r>
-        <w:rPr>
-          <w:color w:val="000000" w:themeColor="text1"/>
-          <w:sz w:val="22"/>
-          <w:szCs w:val="22"/>
-        </w:rPr>
-        <w:t>h.com</w:t>
-      </w:r>
     </w:p>
     <w:p>
       <w:pPr>
@@ -2221,6 +2161,283 @@
           <w:szCs w:val="22"/>
         </w:rPr>
       </w:pPr>
+      <w:r>
+        <w:rPr>
+          <w:b/>
+          <w:color w:val="000000" w:themeColor="text1"/>
+          <w:sz w:val="22"/>
+          <w:szCs w:val="22"/>
+        </w:rPr>
+        <w:lastRenderedPageBreak/>
+        <w:t>PROJECTS</w:t>
+      </w:r>
+    </w:p>
+    <w:p>
+      <w:pPr>
+        <w:ind w:left="-180"/>
+        <w:rPr>
+          <w:b/>
+          <w:sz w:val="22"/>
+          <w:szCs w:val="22"/>
+        </w:rPr>
+      </w:pPr>
+    </w:p>
+    <w:p>
+      <w:pPr>
+        <w:ind w:left="-180"/>
+        <w:rPr>
+          <w:b/>
+          <w:sz w:val="22"/>
+          <w:szCs w:val="22"/>
+        </w:rPr>
+      </w:pPr>
+      <w:r>
+        <w:rPr>
+          <w:b/>
+          <w:sz w:val="22"/>
+          <w:szCs w:val="22"/>
+        </w:rPr>
+        <w:t>POMBO EDUCATION</w:t>
+      </w:r>
+    </w:p>
+    <w:p>
+      <w:pPr>
+        <w:ind w:left="-180"/>
+        <w:rPr>
+          <w:b/>
+          <w:sz w:val="22"/>
+          <w:szCs w:val="22"/>
+        </w:rPr>
+      </w:pPr>
+      <w:r>
+        <w:rPr>
+          <w:sz w:val="22"/>
+          <w:szCs w:val="22"/>
+        </w:rPr>
+        <w:t>Developed an app that diagnoses educational inefficacies in the classroom. Designed the UI/UX for the application, a predictive model trained on data from 10,000 schools in Colombia, the firebase infrastructure, etc.</w:t>
+      </w:r>
+    </w:p>
+    <w:p>
+      <w:pPr>
+        <w:ind w:left="-187"/>
+        <w:rPr>
+          <w:sz w:val="22"/>
+          <w:szCs w:val="22"/>
+        </w:rPr>
+      </w:pPr>
+    </w:p>
+    <w:p>
+      <w:pPr>
+        <w:ind w:left="-180"/>
+        <w:rPr>
+          <w:b/>
+          <w:sz w:val="22"/>
+          <w:szCs w:val="22"/>
+        </w:rPr>
+      </w:pPr>
+      <w:r>
+        <w:rPr>
+          <w:b/>
+          <w:sz w:val="22"/>
+          <w:szCs w:val="22"/>
+        </w:rPr>
+        <w:t>QUESTIONS TO ATIS SQL QUERIES</w:t>
+      </w:r>
+    </w:p>
+    <w:p>
+      <w:pPr>
+        <w:ind w:left="-180"/>
+        <w:rPr>
+          <w:bCs/>
+          <w:sz w:val="22"/>
+          <w:szCs w:val="22"/>
+        </w:rPr>
+      </w:pPr>
+      <w:r>
+        <w:rPr>
+          <w:bCs/>
+          <w:sz w:val="22"/>
+          <w:szCs w:val="22"/>
+        </w:rPr>
+        <w:t xml:space="preserve">Created a system that parses natural language questions and uses various models including logistic regression, </w:t>
+      </w:r>
+      <w:r>
+        <w:rPr>
+          <w:sz w:val="22"/>
+          <w:szCs w:val="22"/>
+        </w:rPr>
+        <w:t>naïve Bayes, rule-based, and seq2seq encoder-decoder models to generate SQL queries for the ATIS data set.</w:t>
+      </w:r>
+    </w:p>
+    <w:p>
+      <w:pPr>
+        <w:ind w:left="-180"/>
+        <w:rPr>
+          <w:b/>
+          <w:sz w:val="22"/>
+          <w:szCs w:val="22"/>
+        </w:rPr>
+      </w:pPr>
+    </w:p>
+    <w:p>
+      <w:pPr>
+        <w:ind w:left="-180"/>
+        <w:rPr>
+          <w:bCs/>
+          <w:sz w:val="22"/>
+          <w:szCs w:val="22"/>
+        </w:rPr>
+      </w:pPr>
+      <w:r>
+        <w:rPr>
+          <w:b/>
+          <w:sz w:val="22"/>
+          <w:szCs w:val="22"/>
+        </w:rPr>
+        <w:t>MINI-ML LANGUAGE INTERPRETER</w:t>
+      </w:r>
+    </w:p>
+    <w:p>
+      <w:pPr>
+        <w:ind w:left="-180"/>
+        <w:rPr>
+          <w:b/>
+          <w:sz w:val="22"/>
+          <w:szCs w:val="22"/>
+        </w:rPr>
+      </w:pPr>
+      <w:r>
+        <w:rPr>
+          <w:sz w:val="22"/>
+          <w:szCs w:val="22"/>
+        </w:rPr>
+        <w:t xml:space="preserve">Implemented three interpreters of a subset of the </w:t>
+      </w:r>
+      <w:proofErr w:type="spellStart"/>
+      <w:r>
+        <w:rPr>
+          <w:sz w:val="22"/>
+          <w:szCs w:val="22"/>
+        </w:rPr>
+        <w:t>OCaml</w:t>
+      </w:r>
+      <w:proofErr w:type="spellEnd"/>
+      <w:r>
+        <w:rPr>
+          <w:sz w:val="22"/>
+          <w:szCs w:val="22"/>
+        </w:rPr>
+        <w:t xml:space="preserve"> language, each with a different semantic assumption.</w:t>
+      </w:r>
+    </w:p>
+    <w:p>
+      <w:pPr>
+        <w:ind w:left="-180"/>
+        <w:rPr>
+          <w:b/>
+          <w:sz w:val="22"/>
+          <w:szCs w:val="22"/>
+        </w:rPr>
+      </w:pPr>
+    </w:p>
+    <w:p>
+      <w:pPr>
+        <w:ind w:left="-180"/>
+        <w:rPr>
+          <w:b/>
+          <w:sz w:val="22"/>
+          <w:szCs w:val="22"/>
+        </w:rPr>
+      </w:pPr>
+      <w:r>
+        <w:rPr>
+          <w:b/>
+          <w:sz w:val="22"/>
+          <w:szCs w:val="22"/>
+        </w:rPr>
+        <w:t>DISCRETE MATH EXPLORABLE EXPLANATIONS</w:t>
+      </w:r>
+    </w:p>
+    <w:p>
+      <w:pPr>
+        <w:ind w:left="-180"/>
+        <w:rPr>
+          <w:bCs/>
+          <w:sz w:val="22"/>
+          <w:szCs w:val="22"/>
+        </w:rPr>
+      </w:pPr>
+      <w:r>
+        <w:rPr>
+          <w:bCs/>
+          <w:sz w:val="22"/>
+          <w:szCs w:val="22"/>
+        </w:rPr>
+        <w:t xml:space="preserve">Created </w:t>
+      </w:r>
+      <w:proofErr w:type="spellStart"/>
+      <w:r>
+        <w:rPr>
+          <w:bCs/>
+          <w:sz w:val="22"/>
+          <w:szCs w:val="22"/>
+        </w:rPr>
+        <w:t>RShiny</w:t>
+      </w:r>
+      <w:proofErr w:type="spellEnd"/>
+      <w:r>
+        <w:rPr>
+          <w:bCs/>
+          <w:sz w:val="22"/>
+          <w:szCs w:val="22"/>
+        </w:rPr>
+        <w:t xml:space="preserve"> webapps that calculated permutations, operations, conversions, subgroups, and Cayley graphs of different important groups. Created visualizations of Euclid’s GCD, Fleury’s, Prim’s, and Kruskal’s algorithms.</w:t>
+      </w:r>
+    </w:p>
+    <w:p>
+      <w:pPr>
+        <w:ind w:left="-180"/>
+        <w:rPr>
+          <w:b/>
+          <w:sz w:val="22"/>
+          <w:szCs w:val="22"/>
+        </w:rPr>
+      </w:pPr>
+    </w:p>
+    <w:p>
+      <w:pPr>
+        <w:ind w:left="-180"/>
+        <w:rPr>
+          <w:b/>
+          <w:sz w:val="22"/>
+          <w:szCs w:val="22"/>
+        </w:rPr>
+      </w:pPr>
+      <w:r>
+        <w:rPr>
+          <w:b/>
+          <w:sz w:val="22"/>
+          <w:szCs w:val="22"/>
+        </w:rPr>
+        <w:t>CHUSPA APP</w:t>
+      </w:r>
+    </w:p>
+    <w:p>
+      <w:pPr>
+        <w:ind w:left="-180"/>
+        <w:rPr>
+          <w:b/>
+          <w:sz w:val="22"/>
+          <w:szCs w:val="22"/>
+        </w:rPr>
+      </w:pPr>
+      <w:r>
+        <w:rPr>
+          <w:sz w:val="22"/>
+          <w:szCs w:val="22"/>
+        </w:rPr>
+        <w:t>Developed iOS app that scans supermarket products and displays eco-footprint from life cycle assessment models.</w:t>
+      </w:r>
     </w:p>
     <w:p>
       <w:pPr>
@@ -2231,7 +2448,6 @@
           <w:tab w:val="right" w:pos="10800"/>
         </w:tabs>
         <w:ind w:left="-180"/>
-        <w:jc w:val="center"/>
         <w:rPr>
           <w:b/>
           <w:color w:val="000000" w:themeColor="text1"/>
@@ -2239,282 +2455,6 @@
           <w:szCs w:val="22"/>
         </w:rPr>
       </w:pPr>
-      <w:r>
-        <w:rPr>
-          <w:b/>
-          <w:color w:val="000000" w:themeColor="text1"/>
-          <w:sz w:val="22"/>
-          <w:szCs w:val="22"/>
-        </w:rPr>
-        <w:t>PROJECTS</w:t>
-      </w:r>
-    </w:p>
-    <w:p>
-      <w:pPr>
-        <w:ind w:left="-180"/>
-        <w:rPr>
-          <w:b/>
-          <w:sz w:val="22"/>
-          <w:szCs w:val="22"/>
-        </w:rPr>
-      </w:pPr>
-    </w:p>
-    <w:p>
-      <w:pPr>
-        <w:ind w:left="-180"/>
-        <w:rPr>
-          <w:b/>
-          <w:sz w:val="22"/>
-          <w:szCs w:val="22"/>
-        </w:rPr>
-      </w:pPr>
-      <w:r>
-        <w:rPr>
-          <w:b/>
-          <w:sz w:val="22"/>
-          <w:szCs w:val="22"/>
-        </w:rPr>
-        <w:t>POMBO EDUCATION</w:t>
-      </w:r>
-    </w:p>
-    <w:p>
-      <w:pPr>
-        <w:ind w:left="-180"/>
-        <w:rPr>
-          <w:b/>
-          <w:sz w:val="22"/>
-          <w:szCs w:val="22"/>
-        </w:rPr>
-      </w:pPr>
-      <w:r>
-        <w:rPr>
-          <w:sz w:val="22"/>
-          <w:szCs w:val="22"/>
-        </w:rPr>
-        <w:t>Developed an app that diagnoses educational inefficacies in the classroom. Designed the UI/UX for the application, a predictive model trained on data from 10,000 schools in Colombia, the firebase infrastructure, etc.</w:t>
-      </w:r>
-    </w:p>
-    <w:p>
-      <w:pPr>
-        <w:ind w:left="-187"/>
-        <w:rPr>
-          <w:sz w:val="22"/>
-          <w:szCs w:val="22"/>
-        </w:rPr>
-      </w:pPr>
-    </w:p>
-    <w:p>
-      <w:pPr>
-        <w:ind w:left="-180"/>
-        <w:rPr>
-          <w:b/>
-          <w:sz w:val="22"/>
-          <w:szCs w:val="22"/>
-        </w:rPr>
-      </w:pPr>
-      <w:r>
-        <w:rPr>
-          <w:b/>
-          <w:sz w:val="22"/>
-          <w:szCs w:val="22"/>
-        </w:rPr>
-        <w:t>QUESTIONS TO ATIS SQL QUERIES</w:t>
-      </w:r>
-    </w:p>
-    <w:p>
-      <w:pPr>
-        <w:ind w:left="-180"/>
-        <w:rPr>
-          <w:bCs/>
-          <w:sz w:val="22"/>
-          <w:szCs w:val="22"/>
-        </w:rPr>
-      </w:pPr>
-      <w:r>
-        <w:rPr>
-          <w:bCs/>
-          <w:sz w:val="22"/>
-          <w:szCs w:val="22"/>
-        </w:rPr>
-        <w:t xml:space="preserve">Created a system that parses natural language questions and uses various models including logistic regression, </w:t>
-      </w:r>
-      <w:r>
-        <w:rPr>
-          <w:sz w:val="22"/>
-          <w:szCs w:val="22"/>
-        </w:rPr>
-        <w:t>naïve Bayes, rule-based, and seq2seq encoder-decoder models to generate SQL queries for the ATIS data set.</w:t>
-      </w:r>
-    </w:p>
-    <w:p>
-      <w:pPr>
-        <w:ind w:left="-180"/>
-        <w:rPr>
-          <w:b/>
-          <w:sz w:val="22"/>
-          <w:szCs w:val="22"/>
-        </w:rPr>
-      </w:pPr>
-    </w:p>
-    <w:p>
-      <w:pPr>
-        <w:ind w:left="-180"/>
-        <w:rPr>
-          <w:bCs/>
-          <w:sz w:val="22"/>
-          <w:szCs w:val="22"/>
-        </w:rPr>
-      </w:pPr>
-      <w:r>
-        <w:rPr>
-          <w:b/>
-          <w:sz w:val="22"/>
-          <w:szCs w:val="22"/>
-        </w:rPr>
-        <w:t>MINI-ML LANGUAGE INTERPRETER</w:t>
-      </w:r>
-    </w:p>
-    <w:p>
-      <w:pPr>
-        <w:ind w:left="-180"/>
-        <w:rPr>
-          <w:b/>
-          <w:sz w:val="22"/>
-          <w:szCs w:val="22"/>
-        </w:rPr>
-      </w:pPr>
-      <w:r>
-        <w:rPr>
-          <w:sz w:val="22"/>
-          <w:szCs w:val="22"/>
-        </w:rPr>
-        <w:t xml:space="preserve">Implemented three interpreters of a subset of the </w:t>
-      </w:r>
-      <w:proofErr w:type="spellStart"/>
-      <w:r>
-        <w:rPr>
-          <w:sz w:val="22"/>
-          <w:szCs w:val="22"/>
-        </w:rPr>
-        <w:t>OCaml</w:t>
-      </w:r>
-      <w:proofErr w:type="spellEnd"/>
-      <w:r>
-        <w:rPr>
-          <w:sz w:val="22"/>
-          <w:szCs w:val="22"/>
-        </w:rPr>
-        <w:t xml:space="preserve"> language, each with a different semantic assumption.</w:t>
-      </w:r>
-    </w:p>
-    <w:p>
-      <w:pPr>
-        <w:ind w:left="-180"/>
-        <w:rPr>
-          <w:b/>
-          <w:sz w:val="22"/>
-          <w:szCs w:val="22"/>
-        </w:rPr>
-      </w:pPr>
-    </w:p>
-    <w:p>
-      <w:pPr>
-        <w:ind w:left="-180"/>
-        <w:rPr>
-          <w:b/>
-          <w:sz w:val="22"/>
-          <w:szCs w:val="22"/>
-        </w:rPr>
-      </w:pPr>
-      <w:r>
-        <w:rPr>
-          <w:b/>
-          <w:sz w:val="22"/>
-          <w:szCs w:val="22"/>
-        </w:rPr>
-        <w:t>DISCRETE MATH EXPLORABLE EXPLANATIONS</w:t>
-      </w:r>
-    </w:p>
-    <w:p>
-      <w:pPr>
-        <w:ind w:left="-180"/>
-        <w:rPr>
-          <w:bCs/>
-          <w:sz w:val="22"/>
-          <w:szCs w:val="22"/>
-        </w:rPr>
-      </w:pPr>
-      <w:r>
-        <w:rPr>
-          <w:bCs/>
-          <w:sz w:val="22"/>
-          <w:szCs w:val="22"/>
-        </w:rPr>
-        <w:t xml:space="preserve">Created </w:t>
-      </w:r>
-      <w:proofErr w:type="spellStart"/>
-      <w:r>
-        <w:rPr>
-          <w:bCs/>
-          <w:sz w:val="22"/>
-          <w:szCs w:val="22"/>
-        </w:rPr>
-        <w:t>RShiny</w:t>
-      </w:r>
-      <w:proofErr w:type="spellEnd"/>
-      <w:r>
-        <w:rPr>
-          <w:bCs/>
-          <w:sz w:val="22"/>
-          <w:szCs w:val="22"/>
-        </w:rPr>
-        <w:t xml:space="preserve"> webapps that calculated permutations, operations, conversions, subgroups, and Cayley graphs of different important groups. Created visualizations of Euclid’s GCD, Fleury’s, Prim’s, and Kruskal’s algorithms.</w:t>
-      </w:r>
-    </w:p>
-    <w:p>
-      <w:pPr>
-        <w:ind w:left="-180"/>
-        <w:rPr>
-          <w:b/>
-          <w:sz w:val="22"/>
-          <w:szCs w:val="22"/>
-        </w:rPr>
-      </w:pPr>
-    </w:p>
-    <w:p>
-      <w:pPr>
-        <w:ind w:left="-180"/>
-        <w:rPr>
-          <w:b/>
-          <w:sz w:val="22"/>
-          <w:szCs w:val="22"/>
-        </w:rPr>
-      </w:pPr>
-      <w:r>
-        <w:rPr>
-          <w:b/>
-          <w:sz w:val="22"/>
-          <w:szCs w:val="22"/>
-        </w:rPr>
-        <w:t>CHUSPA APP</w:t>
-      </w:r>
-    </w:p>
-    <w:p>
-      <w:pPr>
-        <w:ind w:left="-180"/>
-        <w:rPr>
-          <w:b/>
-          <w:sz w:val="22"/>
-          <w:szCs w:val="22"/>
-        </w:rPr>
-      </w:pPr>
-      <w:r>
-        <w:rPr>
-          <w:sz w:val="22"/>
-          <w:szCs w:val="22"/>
-        </w:rPr>
-        <w:t>Developed iOS app that scans supermarket products and displays eco-footprint from life cycle assessment models.</w:t>
-      </w:r>
     </w:p>
     <w:p>
       <w:pPr>
@@ -2525,9 +2465,811 @@
           <w:tab w:val="right" w:pos="10800"/>
         </w:tabs>
         <w:ind w:left="-180"/>
+        <w:jc w:val="center"/>
         <w:rPr>
           <w:b/>
           <w:color w:val="000000" w:themeColor="text1"/>
+          <w:sz w:val="22"/>
+          <w:szCs w:val="22"/>
+        </w:rPr>
+      </w:pPr>
+      <w:r>
+        <w:rPr>
+          <w:b/>
+          <w:color w:val="000000" w:themeColor="text1"/>
+          <w:sz w:val="22"/>
+          <w:szCs w:val="22"/>
+        </w:rPr>
+        <w:t>LEADERSHIP AND TEACHING</w:t>
+      </w:r>
+    </w:p>
+    <w:p>
+      <w:pPr>
+        <w:ind w:left="-180"/>
+        <w:rPr>
+          <w:b/>
+          <w:sz w:val="22"/>
+          <w:szCs w:val="22"/>
+        </w:rPr>
+      </w:pPr>
+    </w:p>
+    <w:p>
+      <w:pPr>
+        <w:ind w:left="-180"/>
+        <w:rPr>
+          <w:b/>
+          <w:sz w:val="22"/>
+          <w:szCs w:val="22"/>
+        </w:rPr>
+      </w:pPr>
+      <w:r>
+        <w:rPr>
+          <w:b/>
+          <w:sz w:val="22"/>
+          <w:szCs w:val="22"/>
+        </w:rPr>
+        <w:t>HARVARD COMPUTER SCIENCE DEPARTMENT</w:t>
+      </w:r>
+      <w:r>
+        <w:rPr>
+          <w:b/>
+          <w:sz w:val="22"/>
+          <w:szCs w:val="22"/>
+        </w:rPr>
+        <w:tab/>
+      </w:r>
+      <w:r>
+        <w:rPr>
+          <w:sz w:val="22"/>
+          <w:szCs w:val="22"/>
+        </w:rPr>
+        <w:tab/>
+      </w:r>
+      <w:r>
+        <w:rPr>
+          <w:sz w:val="22"/>
+          <w:szCs w:val="22"/>
+        </w:rPr>
+        <w:tab/>
+      </w:r>
+      <w:r>
+        <w:rPr>
+          <w:sz w:val="22"/>
+          <w:szCs w:val="22"/>
+        </w:rPr>
+        <w:tab/>
+        <w:t xml:space="preserve">  </w:t>
+      </w:r>
+      <w:r>
+        <w:rPr>
+          <w:sz w:val="22"/>
+          <w:szCs w:val="22"/>
+        </w:rPr>
+        <w:t xml:space="preserve">                        </w:t>
+      </w:r>
+      <w:r>
+        <w:rPr>
+          <w:sz w:val="22"/>
+          <w:szCs w:val="22"/>
+        </w:rPr>
+        <w:t>Cambridge, MA</w:t>
+      </w:r>
+    </w:p>
+    <w:p>
+      <w:pPr>
+        <w:ind w:left="-180"/>
+        <w:rPr>
+          <w:sz w:val="22"/>
+          <w:szCs w:val="22"/>
+        </w:rPr>
+      </w:pPr>
+      <w:r>
+        <w:rPr>
+          <w:b/>
+          <w:sz w:val="22"/>
+          <w:szCs w:val="22"/>
+        </w:rPr>
+        <w:t>Computer Science Teaching Fellow</w:t>
+      </w:r>
+      <w:r>
+        <w:rPr>
+          <w:b/>
+          <w:sz w:val="22"/>
+          <w:szCs w:val="22"/>
+        </w:rPr>
+        <w:tab/>
+      </w:r>
+      <w:r>
+        <w:rPr>
+          <w:b/>
+          <w:sz w:val="22"/>
+          <w:szCs w:val="22"/>
+        </w:rPr>
+        <w:tab/>
+      </w:r>
+      <w:r>
+        <w:rPr>
+          <w:b/>
+          <w:sz w:val="22"/>
+          <w:szCs w:val="22"/>
+        </w:rPr>
+        <w:tab/>
+      </w:r>
+      <w:r>
+        <w:rPr>
+          <w:sz w:val="22"/>
+          <w:szCs w:val="22"/>
+        </w:rPr>
+        <w:t xml:space="preserve"> </w:t>
+      </w:r>
+      <w:r>
+        <w:rPr>
+          <w:sz w:val="22"/>
+          <w:szCs w:val="22"/>
+        </w:rPr>
+        <w:tab/>
+      </w:r>
+      <w:r>
+        <w:rPr>
+          <w:sz w:val="22"/>
+          <w:szCs w:val="22"/>
+        </w:rPr>
+        <w:tab/>
+      </w:r>
+      <w:r>
+        <w:rPr>
+          <w:sz w:val="22"/>
+          <w:szCs w:val="22"/>
+        </w:rPr>
+        <w:tab/>
+        <w:t xml:space="preserve">    </w:t>
+      </w:r>
+      <w:r>
+        <w:rPr>
+          <w:sz w:val="22"/>
+          <w:szCs w:val="22"/>
+        </w:rPr>
+        <w:t xml:space="preserve">     </w:t>
+      </w:r>
+      <w:r>
+        <w:rPr>
+          <w:sz w:val="22"/>
+          <w:szCs w:val="22"/>
+        </w:rPr>
+        <w:t xml:space="preserve">  December</w:t>
+      </w:r>
+      <w:r>
+        <w:rPr>
+          <w:sz w:val="22"/>
+          <w:szCs w:val="22"/>
+        </w:rPr>
+        <w:t xml:space="preserve"> 20</w:t>
+      </w:r>
+      <w:r>
+        <w:rPr>
+          <w:sz w:val="22"/>
+          <w:szCs w:val="22"/>
+        </w:rPr>
+        <w:t>21</w:t>
+      </w:r>
+      <w:r>
+        <w:rPr>
+          <w:sz w:val="22"/>
+          <w:szCs w:val="22"/>
+        </w:rPr>
+        <w:t xml:space="preserve"> – </w:t>
+      </w:r>
+      <w:r>
+        <w:rPr>
+          <w:sz w:val="22"/>
+          <w:szCs w:val="22"/>
+        </w:rPr>
+        <w:t>Present</w:t>
+      </w:r>
+    </w:p>
+    <w:p>
+      <w:pPr>
+        <w:ind w:left="-180"/>
+        <w:rPr>
+          <w:bCs/>
+          <w:sz w:val="22"/>
+          <w:szCs w:val="22"/>
+        </w:rPr>
+      </w:pPr>
+      <w:r>
+        <w:rPr>
+          <w:bCs/>
+          <w:sz w:val="22"/>
+          <w:szCs w:val="22"/>
+        </w:rPr>
+        <w:t>Develops curriculum for the new class, COMPSCI 96: Machine Learning for Social Good. Mentors a team to model the amount of respirable crystalline silica from spectral data for the CDC. Hosts office hours, leads workshops, and grades assignments.</w:t>
+      </w:r>
+    </w:p>
+    <w:p>
+      <w:pPr>
+        <w:ind w:left="-180"/>
+        <w:rPr>
+          <w:b/>
+          <w:sz w:val="22"/>
+          <w:szCs w:val="22"/>
+        </w:rPr>
+      </w:pPr>
+    </w:p>
+    <w:p>
+      <w:pPr>
+        <w:ind w:left="-180"/>
+        <w:rPr>
+          <w:b/>
+          <w:sz w:val="22"/>
+          <w:szCs w:val="22"/>
+        </w:rPr>
+      </w:pPr>
+      <w:r>
+        <w:rPr>
+          <w:b/>
+          <w:sz w:val="22"/>
+          <w:szCs w:val="22"/>
+        </w:rPr>
+        <w:t>HARVARD MATHEMATICS DEPARTMENT</w:t>
+      </w:r>
+      <w:r>
+        <w:rPr>
+          <w:b/>
+          <w:sz w:val="22"/>
+          <w:szCs w:val="22"/>
+        </w:rPr>
+        <w:tab/>
+      </w:r>
+      <w:r>
+        <w:rPr>
+          <w:sz w:val="22"/>
+          <w:szCs w:val="22"/>
+        </w:rPr>
+        <w:tab/>
+      </w:r>
+      <w:r>
+        <w:rPr>
+          <w:sz w:val="22"/>
+          <w:szCs w:val="22"/>
+        </w:rPr>
+        <w:tab/>
+      </w:r>
+      <w:r>
+        <w:rPr>
+          <w:sz w:val="22"/>
+          <w:szCs w:val="22"/>
+        </w:rPr>
+        <w:tab/>
+        <w:t xml:space="preserve">  </w:t>
+      </w:r>
+      <w:r>
+        <w:rPr>
+          <w:sz w:val="22"/>
+          <w:szCs w:val="22"/>
+        </w:rPr>
+        <w:t xml:space="preserve">                        </w:t>
+      </w:r>
+      <w:r>
+        <w:rPr>
+          <w:sz w:val="22"/>
+          <w:szCs w:val="22"/>
+        </w:rPr>
+        <w:t>Cambridge, MA</w:t>
+      </w:r>
+    </w:p>
+    <w:p>
+      <w:pPr>
+        <w:ind w:left="-180"/>
+        <w:rPr>
+          <w:sz w:val="22"/>
+          <w:szCs w:val="22"/>
+        </w:rPr>
+      </w:pPr>
+      <w:r>
+        <w:rPr>
+          <w:b/>
+          <w:sz w:val="22"/>
+          <w:szCs w:val="22"/>
+        </w:rPr>
+        <w:t>Mathematics Course Assistant</w:t>
+      </w:r>
+      <w:r>
+        <w:rPr>
+          <w:b/>
+          <w:sz w:val="22"/>
+          <w:szCs w:val="22"/>
+        </w:rPr>
+        <w:tab/>
+      </w:r>
+      <w:r>
+        <w:rPr>
+          <w:b/>
+          <w:sz w:val="22"/>
+          <w:szCs w:val="22"/>
+        </w:rPr>
+        <w:tab/>
+      </w:r>
+      <w:r>
+        <w:rPr>
+          <w:b/>
+          <w:sz w:val="22"/>
+          <w:szCs w:val="22"/>
+        </w:rPr>
+        <w:tab/>
+      </w:r>
+      <w:r>
+        <w:rPr>
+          <w:sz w:val="22"/>
+          <w:szCs w:val="22"/>
+        </w:rPr>
+        <w:t xml:space="preserve"> </w:t>
+      </w:r>
+      <w:r>
+        <w:rPr>
+          <w:sz w:val="22"/>
+          <w:szCs w:val="22"/>
+        </w:rPr>
+        <w:tab/>
+      </w:r>
+      <w:r>
+        <w:rPr>
+          <w:sz w:val="22"/>
+          <w:szCs w:val="22"/>
+        </w:rPr>
+        <w:tab/>
+      </w:r>
+      <w:r>
+        <w:rPr>
+          <w:sz w:val="22"/>
+          <w:szCs w:val="22"/>
+        </w:rPr>
+        <w:tab/>
+        <w:t xml:space="preserve">    </w:t>
+      </w:r>
+      <w:r>
+        <w:rPr>
+          <w:sz w:val="22"/>
+          <w:szCs w:val="22"/>
+        </w:rPr>
+        <w:t xml:space="preserve">               June</w:t>
+      </w:r>
+      <w:r>
+        <w:rPr>
+          <w:sz w:val="22"/>
+          <w:szCs w:val="22"/>
+        </w:rPr>
+        <w:t xml:space="preserve"> 20</w:t>
+      </w:r>
+      <w:r>
+        <w:rPr>
+          <w:sz w:val="22"/>
+          <w:szCs w:val="22"/>
+        </w:rPr>
+        <w:t>21</w:t>
+      </w:r>
+      <w:r>
+        <w:rPr>
+          <w:sz w:val="22"/>
+          <w:szCs w:val="22"/>
+        </w:rPr>
+        <w:t xml:space="preserve"> – </w:t>
+      </w:r>
+      <w:r>
+        <w:rPr>
+          <w:sz w:val="22"/>
+          <w:szCs w:val="22"/>
+        </w:rPr>
+        <w:t>December</w:t>
+      </w:r>
+      <w:r>
+        <w:rPr>
+          <w:sz w:val="22"/>
+          <w:szCs w:val="22"/>
+        </w:rPr>
+        <w:t xml:space="preserve"> 202</w:t>
+      </w:r>
+      <w:r>
+        <w:rPr>
+          <w:sz w:val="22"/>
+          <w:szCs w:val="22"/>
+        </w:rPr>
+        <w:t>1</w:t>
+      </w:r>
+    </w:p>
+    <w:p>
+      <w:pPr>
+        <w:ind w:left="-180"/>
+        <w:rPr>
+          <w:sz w:val="22"/>
+          <w:szCs w:val="22"/>
+        </w:rPr>
+      </w:pPr>
+      <w:r>
+        <w:rPr>
+          <w:bCs/>
+          <w:sz w:val="22"/>
+          <w:szCs w:val="22"/>
+        </w:rPr>
+        <w:t xml:space="preserve">Super CA for the 90-student intensive summer course in multivariable calculus, MATH S-21A. CA for the fall 2021 version of multivariable calculus, MATH 21A. </w:t>
+      </w:r>
+      <w:r>
+        <w:rPr>
+          <w:sz w:val="22"/>
+          <w:szCs w:val="22"/>
+        </w:rPr>
+        <w:t>Grades homework and quizzes and leads office hours and sections.</w:t>
+      </w:r>
+    </w:p>
+    <w:p>
+      <w:pPr>
+        <w:ind w:left="-180"/>
+        <w:rPr>
+          <w:b/>
+          <w:sz w:val="22"/>
+          <w:szCs w:val="22"/>
+        </w:rPr>
+      </w:pPr>
+    </w:p>
+    <w:p>
+      <w:pPr>
+        <w:ind w:left="-180"/>
+        <w:rPr>
+          <w:b/>
+          <w:sz w:val="22"/>
+          <w:szCs w:val="22"/>
+        </w:rPr>
+      </w:pPr>
+      <w:r>
+        <w:rPr>
+          <w:b/>
+          <w:sz w:val="22"/>
+          <w:szCs w:val="22"/>
+        </w:rPr>
+        <w:t>HARVARD COLLEGE CANDELA LATIN DANCE TROUPE</w:t>
+      </w:r>
+      <w:r>
+        <w:rPr>
+          <w:b/>
+          <w:sz w:val="22"/>
+          <w:szCs w:val="22"/>
+        </w:rPr>
+        <w:t xml:space="preserve">                                                   </w:t>
+      </w:r>
+      <w:r>
+        <w:rPr>
+          <w:sz w:val="22"/>
+          <w:szCs w:val="22"/>
+        </w:rPr>
+        <w:t>Cambridge, MA</w:t>
+      </w:r>
+    </w:p>
+    <w:p>
+      <w:pPr>
+        <w:ind w:left="-180"/>
+        <w:rPr>
+          <w:sz w:val="22"/>
+          <w:szCs w:val="22"/>
+        </w:rPr>
+      </w:pPr>
+      <w:r>
+        <w:rPr>
+          <w:b/>
+          <w:sz w:val="22"/>
+          <w:szCs w:val="22"/>
+        </w:rPr>
+        <w:t>Choreographer and Treasurer</w:t>
+      </w:r>
+      <w:r>
+        <w:rPr>
+          <w:b/>
+          <w:sz w:val="22"/>
+          <w:szCs w:val="22"/>
+        </w:rPr>
+        <w:tab/>
+      </w:r>
+      <w:r>
+        <w:rPr>
+          <w:b/>
+          <w:sz w:val="22"/>
+          <w:szCs w:val="22"/>
+        </w:rPr>
+        <w:tab/>
+      </w:r>
+      <w:r>
+        <w:rPr>
+          <w:b/>
+          <w:sz w:val="22"/>
+          <w:szCs w:val="22"/>
+        </w:rPr>
+        <w:tab/>
+      </w:r>
+      <w:r>
+        <w:rPr>
+          <w:sz w:val="22"/>
+          <w:szCs w:val="22"/>
+        </w:rPr>
+        <w:t xml:space="preserve"> </w:t>
+      </w:r>
+      <w:r>
+        <w:rPr>
+          <w:sz w:val="22"/>
+          <w:szCs w:val="22"/>
+        </w:rPr>
+        <w:tab/>
+      </w:r>
+      <w:r>
+        <w:rPr>
+          <w:sz w:val="22"/>
+          <w:szCs w:val="22"/>
+        </w:rPr>
+        <w:tab/>
+      </w:r>
+      <w:r>
+        <w:rPr>
+          <w:sz w:val="22"/>
+          <w:szCs w:val="22"/>
+        </w:rPr>
+        <w:tab/>
+        <w:t xml:space="preserve">    </w:t>
+      </w:r>
+      <w:r>
+        <w:rPr>
+          <w:sz w:val="22"/>
+          <w:szCs w:val="22"/>
+        </w:rPr>
+        <w:t xml:space="preserve">              </w:t>
+      </w:r>
+      <w:r>
+        <w:rPr>
+          <w:sz w:val="22"/>
+          <w:szCs w:val="22"/>
+        </w:rPr>
+        <w:t xml:space="preserve">    </w:t>
+      </w:r>
+      <w:r>
+        <w:rPr>
+          <w:sz w:val="22"/>
+          <w:szCs w:val="22"/>
+        </w:rPr>
+        <w:t xml:space="preserve"> </w:t>
+      </w:r>
+      <w:r>
+        <w:rPr>
+          <w:sz w:val="22"/>
+          <w:szCs w:val="22"/>
+        </w:rPr>
+        <w:t>September</w:t>
+      </w:r>
+      <w:r>
+        <w:rPr>
+          <w:sz w:val="22"/>
+          <w:szCs w:val="22"/>
+        </w:rPr>
+        <w:t xml:space="preserve"> 20</w:t>
+      </w:r>
+      <w:r>
+        <w:rPr>
+          <w:sz w:val="22"/>
+          <w:szCs w:val="22"/>
+        </w:rPr>
+        <w:t>2</w:t>
+      </w:r>
+      <w:r>
+        <w:rPr>
+          <w:sz w:val="22"/>
+          <w:szCs w:val="22"/>
+        </w:rPr>
+        <w:t>0</w:t>
+      </w:r>
+      <w:r>
+        <w:rPr>
+          <w:sz w:val="22"/>
+          <w:szCs w:val="22"/>
+        </w:rPr>
+        <w:t xml:space="preserve"> –</w:t>
+      </w:r>
+      <w:r>
+        <w:rPr>
+          <w:sz w:val="22"/>
+          <w:szCs w:val="22"/>
+        </w:rPr>
+        <w:t xml:space="preserve"> Present</w:t>
+      </w:r>
+    </w:p>
+    <w:p>
+      <w:pPr>
+        <w:ind w:left="-180"/>
+        <w:rPr>
+          <w:bCs/>
+          <w:sz w:val="22"/>
+          <w:szCs w:val="22"/>
+        </w:rPr>
+      </w:pPr>
+      <w:r>
+        <w:rPr>
+          <w:bCs/>
+          <w:sz w:val="22"/>
+          <w:szCs w:val="22"/>
+        </w:rPr>
+        <w:t>Designed salsa, bachata, and merengue choreographies. Taught social and performance classes to 40+ students. Led team to classify and perform on Harvard Cultural Rhythms 35 and 36. Invited to the UPenn salsa conference.</w:t>
+      </w:r>
+    </w:p>
+    <w:p>
+      <w:pPr>
+        <w:ind w:left="-180"/>
+        <w:rPr>
+          <w:b/>
+          <w:sz w:val="22"/>
+          <w:szCs w:val="22"/>
+        </w:rPr>
+      </w:pPr>
+    </w:p>
+    <w:p>
+      <w:pPr>
+        <w:ind w:left="-180"/>
+        <w:rPr>
+          <w:b/>
+          <w:sz w:val="22"/>
+          <w:szCs w:val="22"/>
+        </w:rPr>
+      </w:pPr>
+      <w:r>
+        <w:rPr>
+          <w:b/>
+          <w:sz w:val="22"/>
+          <w:szCs w:val="22"/>
+        </w:rPr>
+        <w:t xml:space="preserve">HARVARD </w:t>
+      </w:r>
+      <w:r>
+        <w:rPr>
+          <w:b/>
+          <w:sz w:val="22"/>
+          <w:szCs w:val="22"/>
+        </w:rPr>
+        <w:t xml:space="preserve">ORGANIZATION FOR LATIN AMERICA                                                              </w:t>
+      </w:r>
+      <w:r>
+        <w:rPr>
+          <w:sz w:val="22"/>
+          <w:szCs w:val="22"/>
+        </w:rPr>
+        <w:t>Cambridge, MA</w:t>
+      </w:r>
+    </w:p>
+    <w:p>
+      <w:pPr>
+        <w:ind w:left="-180"/>
+        <w:rPr>
+          <w:sz w:val="22"/>
+          <w:szCs w:val="22"/>
+        </w:rPr>
+      </w:pPr>
+      <w:r>
+        <w:rPr>
+          <w:b/>
+          <w:sz w:val="22"/>
+          <w:szCs w:val="22"/>
+        </w:rPr>
+        <w:t xml:space="preserve">Co-President and </w:t>
+      </w:r>
+      <w:r>
+        <w:rPr>
+          <w:b/>
+          <w:sz w:val="22"/>
+          <w:szCs w:val="22"/>
+        </w:rPr>
+        <w:t>Secretary</w:t>
+      </w:r>
+      <w:r>
+        <w:rPr>
+          <w:b/>
+          <w:sz w:val="22"/>
+          <w:szCs w:val="22"/>
+        </w:rPr>
+        <w:tab/>
+      </w:r>
+      <w:r>
+        <w:rPr>
+          <w:b/>
+          <w:sz w:val="22"/>
+          <w:szCs w:val="22"/>
+        </w:rPr>
+        <w:tab/>
+      </w:r>
+      <w:r>
+        <w:rPr>
+          <w:b/>
+          <w:sz w:val="22"/>
+          <w:szCs w:val="22"/>
+        </w:rPr>
+        <w:tab/>
+      </w:r>
+      <w:r>
+        <w:rPr>
+          <w:sz w:val="22"/>
+          <w:szCs w:val="22"/>
+        </w:rPr>
+        <w:t xml:space="preserve"> </w:t>
+      </w:r>
+      <w:r>
+        <w:rPr>
+          <w:sz w:val="22"/>
+          <w:szCs w:val="22"/>
+        </w:rPr>
+        <w:tab/>
+      </w:r>
+      <w:r>
+        <w:rPr>
+          <w:sz w:val="22"/>
+          <w:szCs w:val="22"/>
+        </w:rPr>
+        <w:tab/>
+      </w:r>
+      <w:r>
+        <w:rPr>
+          <w:sz w:val="22"/>
+          <w:szCs w:val="22"/>
+        </w:rPr>
+        <w:tab/>
+        <w:t xml:space="preserve">    </w:t>
+      </w:r>
+      <w:r>
+        <w:rPr>
+          <w:sz w:val="22"/>
+          <w:szCs w:val="22"/>
+        </w:rPr>
+        <w:t xml:space="preserve">                   September</w:t>
+      </w:r>
+      <w:r>
+        <w:rPr>
+          <w:sz w:val="22"/>
+          <w:szCs w:val="22"/>
+        </w:rPr>
+        <w:t xml:space="preserve"> 20</w:t>
+      </w:r>
+      <w:r>
+        <w:rPr>
+          <w:sz w:val="22"/>
+          <w:szCs w:val="22"/>
+        </w:rPr>
+        <w:t>20</w:t>
+      </w:r>
+      <w:r>
+        <w:rPr>
+          <w:sz w:val="22"/>
+          <w:szCs w:val="22"/>
+        </w:rPr>
+        <w:t xml:space="preserve"> –</w:t>
+      </w:r>
+      <w:r>
+        <w:rPr>
+          <w:sz w:val="22"/>
+          <w:szCs w:val="22"/>
+        </w:rPr>
+        <w:t xml:space="preserve"> Present</w:t>
+      </w:r>
+    </w:p>
+    <w:p>
+      <w:pPr>
+        <w:ind w:left="-180"/>
+        <w:rPr>
+          <w:sz w:val="22"/>
+          <w:szCs w:val="22"/>
+        </w:rPr>
+      </w:pPr>
+      <w:r>
+        <w:rPr>
+          <w:sz w:val="22"/>
+          <w:szCs w:val="22"/>
+        </w:rPr>
+        <w:t>Invited guest speakers to enlighten us about current events in economics, STEM, and politics related to Latin America. Coordinated a fundraiser to help underprivileged children in Latin America. Organized social events.</w:t>
+      </w:r>
+    </w:p>
+    <w:p>
+      <w:pPr>
+        <w:ind w:left="-180"/>
+        <w:rPr>
           <w:sz w:val="22"/>
           <w:szCs w:val="22"/>
         </w:rPr>
@@ -2557,123 +3299,42 @@
           <w:sz w:val="22"/>
           <w:szCs w:val="22"/>
         </w:rPr>
-        <w:t>LEADERSHIP AND TEACHING</w:t>
-      </w:r>
-    </w:p>
-    <w:p>
-      <w:pPr>
-        <w:ind w:left="-180"/>
-        <w:rPr>
-          <w:b/>
-          <w:sz w:val="22"/>
-          <w:szCs w:val="22"/>
-        </w:rPr>
-      </w:pPr>
-    </w:p>
-    <w:p>
-      <w:pPr>
-        <w:ind w:left="-180"/>
-        <w:rPr>
-          <w:b/>
-          <w:sz w:val="22"/>
-          <w:szCs w:val="22"/>
-        </w:rPr>
-      </w:pPr>
-      <w:r>
-        <w:rPr>
-          <w:b/>
-          <w:sz w:val="22"/>
-          <w:szCs w:val="22"/>
-        </w:rPr>
-        <w:t>HARVARD COMPUTER SCIENCE DEPARTMENT</w:t>
-      </w:r>
-      <w:r>
-        <w:rPr>
-          <w:b/>
-          <w:sz w:val="22"/>
-          <w:szCs w:val="22"/>
-        </w:rPr>
-        <w:tab/>
-      </w:r>
-      <w:r>
-        <w:rPr>
-          <w:sz w:val="22"/>
-          <w:szCs w:val="22"/>
-        </w:rPr>
-        <w:tab/>
-      </w:r>
-      <w:r>
-        <w:rPr>
-          <w:sz w:val="22"/>
-          <w:szCs w:val="22"/>
-        </w:rPr>
-        <w:tab/>
-      </w:r>
-      <w:r>
-        <w:rPr>
-          <w:sz w:val="22"/>
-          <w:szCs w:val="22"/>
-        </w:rPr>
-        <w:tab/>
-        <w:t xml:space="preserve">  </w:t>
-      </w:r>
-      <w:r>
-        <w:rPr>
-          <w:sz w:val="22"/>
-          <w:szCs w:val="22"/>
-        </w:rPr>
-        <w:t xml:space="preserve">                        </w:t>
-      </w:r>
-      <w:r>
-        <w:rPr>
-          <w:sz w:val="22"/>
-          <w:szCs w:val="22"/>
-        </w:rPr>
-        <w:t>Cambridge, MA</w:t>
-      </w:r>
-    </w:p>
-    <w:p>
-      <w:pPr>
-        <w:ind w:left="-180"/>
-        <w:rPr>
-          <w:sz w:val="22"/>
-          <w:szCs w:val="22"/>
-        </w:rPr>
-      </w:pPr>
-      <w:r>
-        <w:rPr>
-          <w:b/>
-          <w:sz w:val="22"/>
-          <w:szCs w:val="22"/>
-        </w:rPr>
-        <w:t>Computer Science Teaching Fellow</w:t>
-      </w:r>
-      <w:r>
-        <w:rPr>
-          <w:b/>
-          <w:sz w:val="22"/>
-          <w:szCs w:val="22"/>
-        </w:rPr>
-        <w:tab/>
-      </w:r>
-      <w:r>
-        <w:rPr>
-          <w:b/>
-          <w:sz w:val="22"/>
-          <w:szCs w:val="22"/>
-        </w:rPr>
-        <w:tab/>
-      </w:r>
-      <w:r>
-        <w:rPr>
-          <w:b/>
-          <w:sz w:val="22"/>
-          <w:szCs w:val="22"/>
-        </w:rPr>
-        <w:tab/>
-      </w:r>
-      <w:r>
-        <w:rPr>
+        <w:t>SKILLS</w:t>
+      </w:r>
+    </w:p>
+    <w:p>
+      <w:pPr>
+        <w:ind w:left="-180"/>
+        <w:rPr>
+          <w:bCs/>
+          <w:sz w:val="22"/>
+          <w:szCs w:val="22"/>
+          <w:u w:val="single"/>
+        </w:rPr>
+      </w:pPr>
+    </w:p>
+    <w:p>
+      <w:pPr>
+        <w:ind w:left="-180"/>
+        <w:rPr>
+          <w:sz w:val="22"/>
+          <w:szCs w:val="22"/>
+        </w:rPr>
+      </w:pPr>
+      <w:r>
+        <w:rPr>
+          <w:bCs/>
+          <w:sz w:val="22"/>
+          <w:szCs w:val="22"/>
+          <w:u w:val="single"/>
+        </w:rPr>
+        <w:t>Programming languages:</w:t>
+      </w:r>
+      <w:r>
+        <w:rPr>
+          <w:b/>
+          <w:i/>
+          <w:iCs/>
           <w:sz w:val="22"/>
           <w:szCs w:val="22"/>
         </w:rPr>
@@ -2684,73 +3345,134 @@
           <w:sz w:val="22"/>
           <w:szCs w:val="22"/>
         </w:rPr>
-        <w:tab/>
-      </w:r>
-      <w:r>
-        <w:rPr>
-          <w:sz w:val="22"/>
-          <w:szCs w:val="22"/>
-        </w:rPr>
-        <w:tab/>
-      </w:r>
-      <w:r>
-        <w:rPr>
-          <w:sz w:val="22"/>
-          <w:szCs w:val="22"/>
-        </w:rPr>
-        <w:tab/>
-        <w:t xml:space="preserve">    </w:t>
-      </w:r>
-      <w:r>
-        <w:rPr>
-          <w:sz w:val="22"/>
-          <w:szCs w:val="22"/>
-        </w:rPr>
-        <w:t xml:space="preserve">     </w:t>
-      </w:r>
-      <w:r>
-        <w:rPr>
-          <w:sz w:val="22"/>
-          <w:szCs w:val="22"/>
-        </w:rPr>
-        <w:t xml:space="preserve">  December</w:t>
-      </w:r>
-      <w:r>
-        <w:rPr>
-          <w:sz w:val="22"/>
-          <w:szCs w:val="22"/>
-        </w:rPr>
-        <w:t xml:space="preserve"> 20</w:t>
-      </w:r>
-      <w:r>
-        <w:rPr>
-          <w:sz w:val="22"/>
-          <w:szCs w:val="22"/>
-        </w:rPr>
-        <w:t>21</w:t>
-      </w:r>
-      <w:r>
-        <w:rPr>
-          <w:sz w:val="22"/>
-          <w:szCs w:val="22"/>
-        </w:rPr>
-        <w:t xml:space="preserve"> – </w:t>
-      </w:r>
-      <w:r>
-        <w:rPr>
-          <w:sz w:val="22"/>
-          <w:szCs w:val="22"/>
-        </w:rPr>
-        <w:t>Present</w:t>
-      </w:r>
-    </w:p>
-    <w:p>
-      <w:pPr>
-        <w:ind w:left="-180"/>
+        <w:t xml:space="preserve">Python, R, SQL, </w:t>
+      </w:r>
+      <w:proofErr w:type="spellStart"/>
+      <w:r>
+        <w:rPr>
+          <w:sz w:val="22"/>
+          <w:szCs w:val="22"/>
+        </w:rPr>
+        <w:t>OCaml</w:t>
+      </w:r>
+      <w:proofErr w:type="spellEnd"/>
+      <w:r>
+        <w:rPr>
+          <w:sz w:val="22"/>
+          <w:szCs w:val="22"/>
+        </w:rPr>
+        <w:t>, LaTeX, JavaScript, HTML/CSS, Swift, Java, C</w:t>
+      </w:r>
+      <w:r>
+        <w:rPr>
+          <w:sz w:val="22"/>
+          <w:szCs w:val="22"/>
+        </w:rPr>
+        <w:t xml:space="preserve">, </w:t>
+      </w:r>
+      <w:r>
+        <w:rPr>
+          <w:sz w:val="22"/>
+          <w:szCs w:val="22"/>
+        </w:rPr>
+        <w:t>MATLAB</w:t>
+      </w:r>
+    </w:p>
+    <w:p>
+      <w:pPr>
+        <w:ind w:left="-180"/>
+        <w:rPr>
+          <w:sz w:val="22"/>
+          <w:szCs w:val="22"/>
+        </w:rPr>
+      </w:pPr>
+      <w:r>
         <w:rPr>
           <w:bCs/>
           <w:sz w:val="22"/>
           <w:szCs w:val="22"/>
+          <w:u w:val="single"/>
+        </w:rPr>
+        <w:t>Libraries:</w:t>
+      </w:r>
+      <w:r>
+        <w:rPr>
+          <w:sz w:val="22"/>
+          <w:szCs w:val="22"/>
+        </w:rPr>
+        <w:t xml:space="preserve"> </w:t>
+      </w:r>
+      <w:proofErr w:type="spellStart"/>
+      <w:r>
+        <w:rPr>
+          <w:sz w:val="22"/>
+          <w:szCs w:val="22"/>
+        </w:rPr>
+        <w:t>Numpy</w:t>
+      </w:r>
+      <w:proofErr w:type="spellEnd"/>
+      <w:r>
+        <w:rPr>
+          <w:sz w:val="22"/>
+          <w:szCs w:val="22"/>
+        </w:rPr>
+        <w:t xml:space="preserve">, Pandas, Matplotlib, </w:t>
+      </w:r>
+      <w:proofErr w:type="spellStart"/>
+      <w:r>
+        <w:rPr>
+          <w:sz w:val="22"/>
+          <w:szCs w:val="22"/>
+        </w:rPr>
+        <w:t>RShiny</w:t>
+      </w:r>
+      <w:proofErr w:type="spellEnd"/>
+      <w:r>
+        <w:rPr>
+          <w:sz w:val="22"/>
+          <w:szCs w:val="22"/>
+        </w:rPr>
+        <w:t xml:space="preserve">, Scikit Learn, </w:t>
+      </w:r>
+      <w:proofErr w:type="spellStart"/>
+      <w:r>
+        <w:rPr>
+          <w:sz w:val="22"/>
+          <w:szCs w:val="22"/>
+        </w:rPr>
+        <w:t>PyTorch</w:t>
+      </w:r>
+      <w:proofErr w:type="spellEnd"/>
+      <w:r>
+        <w:rPr>
+          <w:sz w:val="22"/>
+          <w:szCs w:val="22"/>
+        </w:rPr>
+        <w:t xml:space="preserve">, </w:t>
+      </w:r>
+      <w:proofErr w:type="spellStart"/>
+      <w:r>
+        <w:rPr>
+          <w:sz w:val="22"/>
+          <w:szCs w:val="22"/>
+        </w:rPr>
+        <w:t>TorchText</w:t>
+      </w:r>
+      <w:proofErr w:type="spellEnd"/>
+      <w:r>
+        <w:rPr>
+          <w:sz w:val="22"/>
+          <w:szCs w:val="22"/>
+        </w:rPr>
+        <w:t>, SciPy, Beautiful Soup, D3JS</w:t>
+      </w:r>
+    </w:p>
+    <w:p>
+      <w:pPr>
+        <w:ind w:left="-180"/>
+        <w:rPr>
+          <w:sz w:val="22"/>
+          <w:szCs w:val="22"/>
         </w:rPr>
       </w:pPr>
       <w:r>
@@ -2758,599 +3480,50 @@
           <w:bCs/>
           <w:sz w:val="22"/>
           <w:szCs w:val="22"/>
-        </w:rPr>
-        <w:t>Develops curriculum for the new class, COMPSCI 96: Machine Learning for Social Good. Mentors a team to model the amount of respirable crystalline silica from spectral data for the CDC. Hosts office hours, leads workshops, and grades assignments.</w:t>
-      </w:r>
-    </w:p>
-    <w:p>
-      <w:pPr>
-        <w:ind w:left="-180"/>
-        <w:rPr>
-          <w:b/>
-          <w:sz w:val="22"/>
-          <w:szCs w:val="22"/>
-        </w:rPr>
-      </w:pPr>
-    </w:p>
-    <w:p>
-      <w:pPr>
-        <w:ind w:left="-180"/>
-        <w:rPr>
-          <w:b/>
-          <w:sz w:val="22"/>
-          <w:szCs w:val="22"/>
-        </w:rPr>
-      </w:pPr>
-      <w:r>
-        <w:rPr>
-          <w:b/>
-          <w:sz w:val="22"/>
-          <w:szCs w:val="22"/>
-        </w:rPr>
-        <w:t>HARVARD MATHEMATICS DEPARTMENT</w:t>
-      </w:r>
-      <w:r>
-        <w:rPr>
-          <w:b/>
-          <w:sz w:val="22"/>
-          <w:szCs w:val="22"/>
-        </w:rPr>
-        <w:tab/>
-      </w:r>
-      <w:r>
-        <w:rPr>
-          <w:sz w:val="22"/>
-          <w:szCs w:val="22"/>
-        </w:rPr>
-        <w:tab/>
-      </w:r>
-      <w:r>
-        <w:rPr>
-          <w:sz w:val="22"/>
-          <w:szCs w:val="22"/>
-        </w:rPr>
-        <w:tab/>
-      </w:r>
-      <w:r>
-        <w:rPr>
-          <w:sz w:val="22"/>
-          <w:szCs w:val="22"/>
-        </w:rPr>
-        <w:tab/>
-        <w:t xml:space="preserve">  </w:t>
-      </w:r>
-      <w:r>
-        <w:rPr>
-          <w:sz w:val="22"/>
-          <w:szCs w:val="22"/>
-        </w:rPr>
-        <w:t xml:space="preserve">                        </w:t>
-      </w:r>
-      <w:r>
-        <w:rPr>
-          <w:sz w:val="22"/>
-          <w:szCs w:val="22"/>
-        </w:rPr>
-        <w:t>Cambridge, MA</w:t>
-      </w:r>
-    </w:p>
-    <w:p>
-      <w:pPr>
-        <w:ind w:left="-180"/>
-        <w:rPr>
-          <w:sz w:val="22"/>
-          <w:szCs w:val="22"/>
-        </w:rPr>
-      </w:pPr>
-      <w:r>
-        <w:rPr>
-          <w:b/>
-          <w:sz w:val="22"/>
-          <w:szCs w:val="22"/>
-        </w:rPr>
-        <w:t>Mathematics Course Assistant</w:t>
-      </w:r>
-      <w:r>
-        <w:rPr>
-          <w:b/>
-          <w:sz w:val="22"/>
-          <w:szCs w:val="22"/>
-        </w:rPr>
-        <w:tab/>
-      </w:r>
-      <w:r>
-        <w:rPr>
-          <w:b/>
-          <w:sz w:val="22"/>
-          <w:szCs w:val="22"/>
-        </w:rPr>
-        <w:tab/>
-      </w:r>
-      <w:r>
-        <w:rPr>
-          <w:b/>
-          <w:sz w:val="22"/>
-          <w:szCs w:val="22"/>
-        </w:rPr>
-        <w:tab/>
-      </w:r>
-      <w:r>
-        <w:rPr>
-          <w:sz w:val="22"/>
-          <w:szCs w:val="22"/>
-        </w:rPr>
-        <w:t xml:space="preserve"> </w:t>
-      </w:r>
-      <w:r>
-        <w:rPr>
-          <w:sz w:val="22"/>
-          <w:szCs w:val="22"/>
-        </w:rPr>
-        <w:tab/>
-      </w:r>
-      <w:r>
-        <w:rPr>
-          <w:sz w:val="22"/>
-          <w:szCs w:val="22"/>
-        </w:rPr>
-        <w:tab/>
-      </w:r>
-      <w:r>
-        <w:rPr>
-          <w:sz w:val="22"/>
-          <w:szCs w:val="22"/>
-        </w:rPr>
-        <w:tab/>
-        <w:t xml:space="preserve">    </w:t>
-      </w:r>
-      <w:r>
-        <w:rPr>
-          <w:sz w:val="22"/>
-          <w:szCs w:val="22"/>
-        </w:rPr>
-        <w:t xml:space="preserve">               June</w:t>
-      </w:r>
-      <w:r>
-        <w:rPr>
-          <w:sz w:val="22"/>
-          <w:szCs w:val="22"/>
-        </w:rPr>
-        <w:t xml:space="preserve"> 20</w:t>
-      </w:r>
-      <w:r>
-        <w:rPr>
-          <w:sz w:val="22"/>
-          <w:szCs w:val="22"/>
-        </w:rPr>
-        <w:t>21</w:t>
-      </w:r>
-      <w:r>
-        <w:rPr>
-          <w:sz w:val="22"/>
-          <w:szCs w:val="22"/>
-        </w:rPr>
-        <w:t xml:space="preserve"> – </w:t>
-      </w:r>
-      <w:r>
-        <w:rPr>
-          <w:sz w:val="22"/>
-          <w:szCs w:val="22"/>
-        </w:rPr>
-        <w:t>December</w:t>
-      </w:r>
-      <w:r>
-        <w:rPr>
-          <w:sz w:val="22"/>
-          <w:szCs w:val="22"/>
-        </w:rPr>
-        <w:t xml:space="preserve"> 202</w:t>
-      </w:r>
-      <w:r>
-        <w:rPr>
-          <w:sz w:val="22"/>
-          <w:szCs w:val="22"/>
-        </w:rPr>
-        <w:t>1</w:t>
-      </w:r>
-    </w:p>
-    <w:p>
-      <w:pPr>
-        <w:ind w:left="-180"/>
-        <w:rPr>
-          <w:sz w:val="22"/>
-          <w:szCs w:val="22"/>
-        </w:rPr>
-      </w:pPr>
+          <w:u w:val="single"/>
+        </w:rPr>
+        <w:t>Languages:</w:t>
+      </w:r>
       <w:r>
         <w:rPr>
           <w:bCs/>
           <w:sz w:val="22"/>
           <w:szCs w:val="22"/>
         </w:rPr>
-        <w:t xml:space="preserve">Super CA for the 90-student intensive summer course in multivariable calculus, MATH S-21A. CA for the fall 2021 version of multivariable calculus, MATH 21A. </w:t>
-      </w:r>
-      <w:r>
-        <w:rPr>
-          <w:sz w:val="22"/>
-          <w:szCs w:val="22"/>
-        </w:rPr>
-        <w:t>Grades homework and quizzes and leads office hours and sections.</w:t>
-      </w:r>
-    </w:p>
-    <w:p>
-      <w:pPr>
-        <w:ind w:left="-180"/>
-        <w:rPr>
-          <w:b/>
-          <w:sz w:val="22"/>
-          <w:szCs w:val="22"/>
-        </w:rPr>
-      </w:pPr>
-    </w:p>
-    <w:p>
-      <w:pPr>
-        <w:ind w:left="-180"/>
-        <w:rPr>
-          <w:b/>
-          <w:sz w:val="22"/>
-          <w:szCs w:val="22"/>
-        </w:rPr>
-      </w:pPr>
-      <w:r>
-        <w:rPr>
-          <w:b/>
-          <w:sz w:val="22"/>
-          <w:szCs w:val="22"/>
-        </w:rPr>
-        <w:t>HARVARD COLLEGE CANDELA LATIN DANCE TROUPE</w:t>
-      </w:r>
-      <w:r>
-        <w:rPr>
-          <w:b/>
-          <w:sz w:val="22"/>
-          <w:szCs w:val="22"/>
-        </w:rPr>
-        <w:t xml:space="preserve">                                                   </w:t>
-      </w:r>
-      <w:r>
-        <w:rPr>
-          <w:sz w:val="22"/>
-          <w:szCs w:val="22"/>
-        </w:rPr>
-        <w:t>Cambridge, MA</w:t>
-      </w:r>
-    </w:p>
-    <w:p>
-      <w:pPr>
-        <w:ind w:left="-180"/>
-        <w:rPr>
-          <w:sz w:val="22"/>
-          <w:szCs w:val="22"/>
-        </w:rPr>
-      </w:pPr>
-      <w:r>
-        <w:rPr>
-          <w:b/>
-          <w:sz w:val="22"/>
-          <w:szCs w:val="22"/>
-        </w:rPr>
-        <w:t>Choreographer and Treasurer</w:t>
-      </w:r>
-      <w:r>
-        <w:rPr>
-          <w:b/>
-          <w:sz w:val="22"/>
-          <w:szCs w:val="22"/>
-        </w:rPr>
-        <w:tab/>
-      </w:r>
-      <w:r>
-        <w:rPr>
-          <w:b/>
-          <w:sz w:val="22"/>
-          <w:szCs w:val="22"/>
-        </w:rPr>
-        <w:tab/>
-      </w:r>
-      <w:r>
-        <w:rPr>
-          <w:b/>
-          <w:sz w:val="22"/>
-          <w:szCs w:val="22"/>
-        </w:rPr>
-        <w:tab/>
-      </w:r>
-      <w:r>
-        <w:rPr>
-          <w:sz w:val="22"/>
-          <w:szCs w:val="22"/>
-        </w:rPr>
-        <w:t xml:space="preserve"> </w:t>
-      </w:r>
-      <w:r>
-        <w:rPr>
-          <w:sz w:val="22"/>
-          <w:szCs w:val="22"/>
-        </w:rPr>
-        <w:tab/>
-      </w:r>
-      <w:r>
-        <w:rPr>
-          <w:sz w:val="22"/>
-          <w:szCs w:val="22"/>
-        </w:rPr>
-        <w:tab/>
-      </w:r>
-      <w:r>
-        <w:rPr>
-          <w:sz w:val="22"/>
-          <w:szCs w:val="22"/>
-        </w:rPr>
-        <w:tab/>
-        <w:t xml:space="preserve">    </w:t>
-      </w:r>
-      <w:r>
-        <w:rPr>
-          <w:sz w:val="22"/>
-          <w:szCs w:val="22"/>
-        </w:rPr>
-        <w:t xml:space="preserve">              </w:t>
-      </w:r>
-      <w:r>
-        <w:rPr>
-          <w:sz w:val="22"/>
-          <w:szCs w:val="22"/>
-        </w:rPr>
-        <w:t xml:space="preserve">    </w:t>
-      </w:r>
-      <w:r>
-        <w:rPr>
-          <w:sz w:val="22"/>
-          <w:szCs w:val="22"/>
-        </w:rPr>
-        <w:t xml:space="preserve"> </w:t>
-      </w:r>
-      <w:r>
-        <w:rPr>
-          <w:sz w:val="22"/>
-          <w:szCs w:val="22"/>
-        </w:rPr>
-        <w:t>September</w:t>
-      </w:r>
-      <w:r>
-        <w:rPr>
-          <w:sz w:val="22"/>
-          <w:szCs w:val="22"/>
-        </w:rPr>
-        <w:t xml:space="preserve"> 20</w:t>
-      </w:r>
-      <w:r>
-        <w:rPr>
-          <w:sz w:val="22"/>
-          <w:szCs w:val="22"/>
-        </w:rPr>
-        <w:t>2</w:t>
-      </w:r>
-      <w:r>
-        <w:rPr>
-          <w:sz w:val="22"/>
-          <w:szCs w:val="22"/>
-        </w:rPr>
-        <w:t>0</w:t>
-      </w:r>
-      <w:r>
-        <w:rPr>
-          <w:sz w:val="22"/>
-          <w:szCs w:val="22"/>
-        </w:rPr>
-        <w:t xml:space="preserve"> –</w:t>
-      </w:r>
-      <w:r>
-        <w:rPr>
-          <w:sz w:val="22"/>
-          <w:szCs w:val="22"/>
-        </w:rPr>
-        <w:t xml:space="preserve"> Present</w:t>
-      </w:r>
-    </w:p>
-    <w:p>
-      <w:pPr>
-        <w:ind w:left="-180"/>
-        <w:rPr>
-          <w:bCs/>
-          <w:sz w:val="22"/>
-          <w:szCs w:val="22"/>
-        </w:rPr>
-      </w:pPr>
-      <w:r>
-        <w:rPr>
-          <w:bCs/>
-          <w:sz w:val="22"/>
-          <w:szCs w:val="22"/>
-        </w:rPr>
-        <w:t>Designed salsa, bachata, and merengue choreographies. Taught social and performance classes to 40+ students. Led team to classify and perform on Harvard Cultural Rhythms 35 and 36. Invited to the UPenn salsa conference.</w:t>
-      </w:r>
-    </w:p>
-    <w:p>
-      <w:pPr>
-        <w:ind w:left="-180"/>
-        <w:rPr>
-          <w:b/>
-          <w:sz w:val="22"/>
-          <w:szCs w:val="22"/>
-        </w:rPr>
-      </w:pPr>
-    </w:p>
-    <w:p>
-      <w:pPr>
-        <w:ind w:left="-180"/>
-        <w:rPr>
-          <w:b/>
-          <w:sz w:val="22"/>
-          <w:szCs w:val="22"/>
-        </w:rPr>
-      </w:pPr>
-      <w:r>
-        <w:rPr>
-          <w:b/>
-          <w:sz w:val="22"/>
-          <w:szCs w:val="22"/>
-        </w:rPr>
-        <w:t xml:space="preserve">HARVARD </w:t>
-      </w:r>
-      <w:r>
-        <w:rPr>
-          <w:b/>
-          <w:sz w:val="22"/>
-          <w:szCs w:val="22"/>
-        </w:rPr>
-        <w:t xml:space="preserve">ORGANIZATION FOR LATIN AMERICA                                                              </w:t>
-      </w:r>
-      <w:r>
-        <w:rPr>
-          <w:sz w:val="22"/>
-          <w:szCs w:val="22"/>
-        </w:rPr>
-        <w:t>Cambridge, MA</w:t>
-      </w:r>
-    </w:p>
-    <w:p>
-      <w:pPr>
-        <w:ind w:left="-180"/>
-        <w:rPr>
-          <w:sz w:val="22"/>
-          <w:szCs w:val="22"/>
-        </w:rPr>
-      </w:pPr>
-      <w:r>
-        <w:rPr>
-          <w:b/>
-          <w:sz w:val="22"/>
-          <w:szCs w:val="22"/>
-        </w:rPr>
-        <w:t xml:space="preserve">Co-President and </w:t>
-      </w:r>
-      <w:r>
-        <w:rPr>
-          <w:b/>
-          <w:sz w:val="22"/>
-          <w:szCs w:val="22"/>
-        </w:rPr>
-        <w:t>Secretary</w:t>
-      </w:r>
-      <w:r>
-        <w:rPr>
-          <w:b/>
-          <w:sz w:val="22"/>
-          <w:szCs w:val="22"/>
-        </w:rPr>
-        <w:tab/>
-      </w:r>
-      <w:r>
-        <w:rPr>
-          <w:b/>
-          <w:sz w:val="22"/>
-          <w:szCs w:val="22"/>
-        </w:rPr>
-        <w:tab/>
-      </w:r>
-      <w:r>
-        <w:rPr>
-          <w:b/>
-          <w:sz w:val="22"/>
-          <w:szCs w:val="22"/>
-        </w:rPr>
-        <w:tab/>
-      </w:r>
-      <w:r>
-        <w:rPr>
-          <w:sz w:val="22"/>
-          <w:szCs w:val="22"/>
-        </w:rPr>
-        <w:t xml:space="preserve"> </w:t>
-      </w:r>
-      <w:r>
-        <w:rPr>
-          <w:sz w:val="22"/>
-          <w:szCs w:val="22"/>
-        </w:rPr>
-        <w:tab/>
-      </w:r>
-      <w:r>
-        <w:rPr>
-          <w:sz w:val="22"/>
-          <w:szCs w:val="22"/>
-        </w:rPr>
-        <w:tab/>
-      </w:r>
-      <w:r>
-        <w:rPr>
-          <w:sz w:val="22"/>
-          <w:szCs w:val="22"/>
-        </w:rPr>
-        <w:tab/>
-        <w:t xml:space="preserve">    </w:t>
-      </w:r>
-      <w:r>
-        <w:rPr>
-          <w:sz w:val="22"/>
-          <w:szCs w:val="22"/>
-        </w:rPr>
-        <w:t xml:space="preserve">                   September</w:t>
-      </w:r>
-      <w:r>
-        <w:rPr>
-          <w:sz w:val="22"/>
-          <w:szCs w:val="22"/>
-        </w:rPr>
-        <w:t xml:space="preserve"> 20</w:t>
-      </w:r>
-      <w:r>
-        <w:rPr>
-          <w:sz w:val="22"/>
-          <w:szCs w:val="22"/>
-        </w:rPr>
-        <w:t>20</w:t>
-      </w:r>
-      <w:r>
-        <w:rPr>
-          <w:sz w:val="22"/>
-          <w:szCs w:val="22"/>
-        </w:rPr>
-        <w:t xml:space="preserve"> –</w:t>
-      </w:r>
-      <w:r>
-        <w:rPr>
-          <w:sz w:val="22"/>
-          <w:szCs w:val="22"/>
-        </w:rPr>
-        <w:t xml:space="preserve"> Present</w:t>
-      </w:r>
-    </w:p>
-    <w:p>
-      <w:pPr>
-        <w:ind w:left="-180"/>
-        <w:rPr>
-          <w:sz w:val="22"/>
-          <w:szCs w:val="22"/>
-        </w:rPr>
-      </w:pPr>
-      <w:r>
-        <w:rPr>
-          <w:sz w:val="22"/>
-          <w:szCs w:val="22"/>
-        </w:rPr>
-        <w:t>Invited guest speakers to enlighten us about current events in economics, STEM, and politics related to Latin America. Coordinated a fundraiser to help underprivileged children in Latin America. Organized social events.</w:t>
-      </w:r>
-    </w:p>
-    <w:p>
-      <w:pPr>
-        <w:ind w:left="-180"/>
-        <w:rPr>
-          <w:sz w:val="22"/>
-          <w:szCs w:val="22"/>
-        </w:rPr>
-      </w:pPr>
+        <w:t xml:space="preserve"> Spanish, English, and French (Fluent); Chinese (Intermediate Proficiency)</w:t>
+      </w:r>
+    </w:p>
+    <w:p>
+      <w:pPr>
+        <w:ind w:left="-180"/>
+        <w:rPr>
+          <w:sz w:val="22"/>
+          <w:szCs w:val="22"/>
+        </w:rPr>
+      </w:pPr>
+      <w:r>
+        <w:rPr>
+          <w:sz w:val="22"/>
+          <w:szCs w:val="22"/>
+          <w:u w:val="single"/>
+        </w:rPr>
+        <w:t>Interests</w:t>
+      </w:r>
+      <w:r>
+        <w:rPr>
+          <w:b/>
+          <w:sz w:val="22"/>
+          <w:szCs w:val="22"/>
+        </w:rPr>
+        <w:t>:</w:t>
+      </w:r>
+      <w:r>
+        <w:rPr>
+          <w:sz w:val="22"/>
+          <w:szCs w:val="22"/>
+        </w:rPr>
+        <w:t xml:space="preserve"> Education, Violin, Piano, Guitar, Sustainability, Latin dance, AI for social good, proofs.</w:t>
+      </w:r>
     </w:p>
     <w:p>
       <w:pPr>

</xml_diff>